<commit_message>
description for both XML output jobs
</commit_message>
<xml_diff>
--- a/xml-output/simple/xmldemo1.docx
+++ b/xml-output/simple/xmldemo1.docx
@@ -36,6 +36,17 @@
         </w:rPr>
         <w:t>DataStage</w:t>
       </w:r>
+    </w:p>
+    <w:p/>
+    <w:p>
+      <w:hyperlink r:id="rId4" w:history="1">
+        <w:r>
+          <w:rPr>
+            <w:rStyle w:val="a4"/>
+          </w:rPr>
+          <w:t>https://github.com/zinal/dssamples/tree/main/xml-output/simple</w:t>
+        </w:r>
+      </w:hyperlink>
     </w:p>
     <w:p/>
     <w:p>
@@ -138,7 +149,7 @@
                     </pic:cNvPicPr>
                   </pic:nvPicPr>
                   <pic:blipFill>
-                    <a:blip r:embed="rId4">
+                    <a:blip r:embed="rId5">
                       <a:extLst>
                         <a:ext uri="{28A0092B-C50C-407E-A947-70E740481C1C}">
                           <a14:useLocalDpi xmlns:a14="http://schemas.microsoft.com/office/drawing/2010/main" val="0"/>
@@ -253,7 +264,7 @@
                     </pic:cNvPicPr>
                   </pic:nvPicPr>
                   <pic:blipFill>
-                    <a:blip r:embed="rId5">
+                    <a:blip r:embed="rId6">
                       <a:extLst>
                         <a:ext uri="{28A0092B-C50C-407E-A947-70E740481C1C}">
                           <a14:useLocalDpi xmlns:a14="http://schemas.microsoft.com/office/drawing/2010/main" val="0"/>
@@ -326,27 +337,34 @@
           <w:rFonts w:ascii="Times New Roman" w:eastAsia="Times New Roman" w:hAnsi="Times New Roman" w:cs="Times New Roman"/>
           <w:lang w:eastAsia="ru-RU"/>
         </w:rPr>
-        <w:t>необходимо определить структуру полей:</w:t>
-      </w:r>
-    </w:p>
-    <w:p>
-      <w:pPr>
-        <w:rPr>
-          <w:rFonts w:ascii="Times New Roman" w:eastAsia="Times New Roman" w:hAnsi="Times New Roman" w:cs="Times New Roman"/>
-          <w:lang w:eastAsia="ru-RU"/>
-        </w:rPr>
-      </w:pPr>
-    </w:p>
-    <w:p>
-      <w:pPr>
-        <w:rPr>
-          <w:rFonts w:ascii="Times New Roman" w:eastAsia="Times New Roman" w:hAnsi="Times New Roman" w:cs="Times New Roman"/>
-          <w:lang w:eastAsia="ru-RU"/>
-        </w:rPr>
-      </w:pPr>
-      <w:r>
-        <w:rPr>
-          <w:rFonts w:ascii="Times New Roman" w:eastAsia="Times New Roman" w:hAnsi="Times New Roman" w:cs="Times New Roman"/>
+        <w:t>необходимо определить структуру полей</w:t>
+      </w:r>
+      <w:r>
+        <w:rPr>
+          <w:rFonts w:ascii="Times New Roman" w:eastAsia="Times New Roman" w:hAnsi="Times New Roman" w:cs="Times New Roman"/>
+          <w:lang w:eastAsia="ru-RU"/>
+        </w:rPr>
+        <w:t>, как показано в примере настроек ниже</w:t>
+      </w:r>
+      <w:r>
+        <w:rPr>
+          <w:rFonts w:ascii="Times New Roman" w:eastAsia="Times New Roman" w:hAnsi="Times New Roman" w:cs="Times New Roman"/>
+          <w:lang w:eastAsia="ru-RU"/>
+        </w:rPr>
+        <w:t>:</w:t>
+      </w:r>
+    </w:p>
+    <w:p>
+      <w:pPr>
+        <w:rPr>
+          <w:rFonts w:ascii="Times New Roman" w:eastAsia="Times New Roman" w:hAnsi="Times New Roman" w:cs="Times New Roman"/>
+          <w:lang w:eastAsia="ru-RU"/>
+        </w:rPr>
+      </w:pPr>
+      <w:r>
+        <w:rPr>
+          <w:rFonts w:ascii="Times New Roman" w:eastAsia="Times New Roman" w:hAnsi="Times New Roman" w:cs="Times New Roman"/>
+          <w:noProof/>
           <w:lang w:eastAsia="ru-RU"/>
         </w:rPr>
         <w:lastRenderedPageBreak/>
@@ -366,7 +384,7 @@
                     <pic:cNvPicPr/>
                   </pic:nvPicPr>
                   <pic:blipFill>
-                    <a:blip r:embed="rId6"/>
+                    <a:blip r:embed="rId7"/>
                     <a:stretch>
                       <a:fillRect/>
                     </a:stretch>
@@ -512,6 +530,7 @@
       <w:r>
         <w:rPr>
           <w:rFonts w:ascii="Times New Roman" w:eastAsia="Times New Roman" w:hAnsi="Times New Roman" w:cs="Times New Roman"/>
+          <w:noProof/>
           <w:lang w:eastAsia="ru-RU"/>
         </w:rPr>
         <w:drawing>
@@ -530,7 +549,7 @@
                     <pic:cNvPicPr/>
                   </pic:nvPicPr>
                   <pic:blipFill>
-                    <a:blip r:embed="rId7"/>
+                    <a:blip r:embed="rId8"/>
                     <a:stretch>
                       <a:fillRect/>
                     </a:stretch>
@@ -643,7 +662,7 @@
                     </pic:cNvPicPr>
                   </pic:nvPicPr>
                   <pic:blipFill>
-                    <a:blip r:embed="rId8" cstate="print">
+                    <a:blip r:embed="rId9" cstate="print">
                       <a:extLst>
                         <a:ext uri="{28A0092B-C50C-407E-A947-70E740481C1C}">
                           <a14:useLocalDpi xmlns:a14="http://schemas.microsoft.com/office/drawing/2010/main" val="0"/>
@@ -816,7 +835,7 @@
                     <pic:cNvPicPr/>
                   </pic:nvPicPr>
                   <pic:blipFill>
-                    <a:blip r:embed="rId9"/>
+                    <a:blip r:embed="rId10"/>
                     <a:stretch>
                       <a:fillRect/>
                     </a:stretch>
@@ -929,7 +948,7 @@
                     <pic:cNvPicPr/>
                   </pic:nvPicPr>
                   <pic:blipFill>
-                    <a:blip r:embed="rId10"/>
+                    <a:blip r:embed="rId11"/>
                     <a:stretch>
                       <a:fillRect/>
                     </a:stretch>
@@ -1428,6 +1447,29 @@
       <w:szCs w:val="32"/>
     </w:rPr>
   </w:style>
+  <w:style w:type="character" w:styleId="a4">
+    <w:name w:val="Hyperlink"/>
+    <w:basedOn w:val="a0"/>
+    <w:uiPriority w:val="99"/>
+    <w:unhideWhenUsed/>
+    <w:rsid w:val="0021131E"/>
+    <w:rPr>
+      <w:color w:val="0563C1" w:themeColor="hyperlink"/>
+      <w:u w:val="single"/>
+    </w:rPr>
+  </w:style>
+  <w:style w:type="character" w:styleId="a5">
+    <w:name w:val="Unresolved Mention"/>
+    <w:basedOn w:val="a0"/>
+    <w:uiPriority w:val="99"/>
+    <w:semiHidden/>
+    <w:unhideWhenUsed/>
+    <w:rsid w:val="0021131E"/>
+    <w:rPr>
+      <w:color w:val="605E5C"/>
+      <w:shd w:val="clear" w:color="auto" w:fill="E1DFDD"/>
+    </w:rPr>
+  </w:style>
 </w:styles>
 </file>
 

</xml_diff>